<commit_message>
modified Problems _Solutions on git_github.doc
</commit_message>
<xml_diff>
--- a/Problems _Solutions on git_github.docx
+++ b/Problems _Solutions on git_github.docx
@@ -68,8 +68,6 @@
         </w:rPr>
         <w:t>Git doesn’t track the local branch with that on remote (among the possibilities might be because the remote is of a different name than local or it had been changed from the previous one)</w:t>
       </w:r>
-      <w:bookmarkStart w:id="0" w:name="_GoBack"/>
-      <w:bookmarkEnd w:id="0"/>
     </w:p>
     <w:p>
       <w:pPr>
@@ -272,6 +270,11 @@
     </w:p>
     <w:p>
       <w:pPr>
+        <w:pStyle w:val="ListParagraph"/>
+        <w:numPr>
+          <w:ilvl w:val="0"/>
+          <w:numId w:val="4"/>
+        </w:numPr>
         <w:rPr>
           <w:lang w:val="en-MY"/>
         </w:rPr>
@@ -349,7 +352,7 @@
         <w:rPr>
           <w:lang w:val="en-MY"/>
         </w:rPr>
-        <w:t>2. Git Push to</w:t>
+        <w:t>Git Push to</w:t>
       </w:r>
       <w:r>
         <w:rPr>
@@ -557,6 +560,437 @@
         </w:drawing>
       </w:r>
     </w:p>
+    <w:p>
+      <w:pPr>
+        <w:rPr>
+          <w:lang w:val="en-MY"/>
+        </w:rPr>
+      </w:pPr>
+    </w:p>
+    <w:p>
+      <w:pPr>
+        <w:pStyle w:val="ListParagraph"/>
+        <w:numPr>
+          <w:ilvl w:val="0"/>
+          <w:numId w:val="4"/>
+        </w:numPr>
+        <w:rPr>
+          <w:u w:val="single"/>
+          <w:lang w:val="en-MY"/>
+        </w:rPr>
+      </w:pPr>
+      <w:r>
+        <w:rPr>
+          <w:u w:val="single"/>
+          <w:lang w:val="en-MY"/>
+        </w:rPr>
+        <w:t>Pushing a repo folder that has another folder being used as a repo for another project</w:t>
+      </w:r>
+    </w:p>
+    <w:p>
+      <w:pPr>
+        <w:ind w:left="360"/>
+        <w:rPr>
+          <w:lang w:val="en-MY"/>
+        </w:rPr>
+      </w:pPr>
+      <w:r>
+        <w:rPr>
+          <w:lang w:val="en-MY"/>
+        </w:rPr>
+        <w:t>*</w:t>
+      </w:r>
+      <w:r>
+        <w:rPr>
+          <w:lang w:val="en-MY"/>
+        </w:rPr>
+        <w:t xml:space="preserve">Cannot </w:t>
+      </w:r>
+      <w:proofErr w:type="gramStart"/>
+      <w:r>
+        <w:rPr>
+          <w:lang w:val="en-MY"/>
+        </w:rPr>
+        <w:t>use .</w:t>
+      </w:r>
+      <w:proofErr w:type="spellStart"/>
+      <w:r>
+        <w:rPr>
+          <w:lang w:val="en-MY"/>
+        </w:rPr>
+        <w:t>gitignore</w:t>
+      </w:r>
+      <w:proofErr w:type="spellEnd"/>
+      <w:proofErr w:type="gramEnd"/>
+      <w:r>
+        <w:rPr>
+          <w:lang w:val="en-MY"/>
+        </w:rPr>
+        <w:t xml:space="preserve"> because there is repo folder within repo folder</w:t>
+      </w:r>
+    </w:p>
+    <w:p>
+      <w:pPr>
+        <w:ind w:left="360"/>
+        <w:rPr>
+          <w:lang w:val="en-MY"/>
+        </w:rPr>
+      </w:pPr>
+      <w:r>
+        <w:rPr>
+          <w:lang w:val="en-MY"/>
+        </w:rPr>
+        <w:t>*Cannot rm -rf –cached that specific folder also</w:t>
+      </w:r>
+    </w:p>
+    <w:p>
+      <w:pPr>
+        <w:ind w:left="360"/>
+        <w:rPr>
+          <w:lang w:val="en-MY"/>
+        </w:rPr>
+      </w:pPr>
+      <w:r>
+        <w:rPr>
+          <w:lang w:val="en-MY"/>
+        </w:rPr>
+        <w:t>*repo folder = folder where git bash was run (embedded git repository)</w:t>
+      </w:r>
+    </w:p>
+    <w:p>
+      <w:pPr>
+        <w:ind w:left="360"/>
+        <w:rPr>
+          <w:lang w:val="en-MY"/>
+        </w:rPr>
+      </w:pPr>
+      <w:r>
+        <w:rPr>
+          <w:noProof/>
+        </w:rPr>
+        <w:drawing>
+          <wp:anchor distT="0" distB="0" distL="114300" distR="114300" simplePos="0" relativeHeight="251660288" behindDoc="0" locked="0" layoutInCell="1" allowOverlap="1" wp14:anchorId="3475E3BE" wp14:editId="29B305A2">
+            <wp:simplePos x="0" y="0"/>
+            <wp:positionH relativeFrom="margin">
+              <wp:align>right</wp:align>
+            </wp:positionH>
+            <wp:positionV relativeFrom="paragraph">
+              <wp:posOffset>416560</wp:posOffset>
+            </wp:positionV>
+            <wp:extent cx="5731510" cy="4234815"/>
+            <wp:effectExtent l="0" t="0" r="2540" b="0"/>
+            <wp:wrapThrough wrapText="bothSides">
+              <wp:wrapPolygon edited="0">
+                <wp:start x="0" y="0"/>
+                <wp:lineTo x="0" y="21474"/>
+                <wp:lineTo x="21538" y="21474"/>
+                <wp:lineTo x="21538" y="0"/>
+                <wp:lineTo x="0" y="0"/>
+              </wp:wrapPolygon>
+            </wp:wrapThrough>
+            <wp:docPr id="6" name="Picture 6"/>
+            <wp:cNvGraphicFramePr>
+              <a:graphicFrameLocks xmlns:a="http://schemas.openxmlformats.org/drawingml/2006/main" noChangeAspect="1"/>
+            </wp:cNvGraphicFramePr>
+            <a:graphic xmlns:a="http://schemas.openxmlformats.org/drawingml/2006/main">
+              <a:graphicData uri="http://schemas.openxmlformats.org/drawingml/2006/picture">
+                <pic:pic xmlns:pic="http://schemas.openxmlformats.org/drawingml/2006/picture">
+                  <pic:nvPicPr>
+                    <pic:cNvPr id="1" name=""/>
+                    <pic:cNvPicPr/>
+                  </pic:nvPicPr>
+                  <pic:blipFill>
+                    <a:blip r:embed="rId12">
+                      <a:extLst>
+                        <a:ext uri="{28A0092B-C50C-407E-A947-70E740481C1C}">
+                          <a14:useLocalDpi xmlns:a14="http://schemas.microsoft.com/office/drawing/2010/main" val="0"/>
+                        </a:ext>
+                      </a:extLst>
+                    </a:blip>
+                    <a:stretch>
+                      <a:fillRect/>
+                    </a:stretch>
+                  </pic:blipFill>
+                  <pic:spPr>
+                    <a:xfrm>
+                      <a:off x="0" y="0"/>
+                      <a:ext cx="5731510" cy="4234815"/>
+                    </a:xfrm>
+                    <a:prstGeom prst="rect">
+                      <a:avLst/>
+                    </a:prstGeom>
+                  </pic:spPr>
+                </pic:pic>
+              </a:graphicData>
+            </a:graphic>
+          </wp:anchor>
+        </w:drawing>
+      </w:r>
+      <w:r>
+        <w:rPr>
+          <w:lang w:val="en-MY"/>
+        </w:rPr>
+        <w:t>Error shown (</w:t>
+      </w:r>
+      <w:proofErr w:type="spellStart"/>
+      <w:r>
+        <w:rPr>
+          <w:lang w:val="en-MY"/>
+        </w:rPr>
+        <w:t>shiptivitas</w:t>
+      </w:r>
+      <w:proofErr w:type="spellEnd"/>
+      <w:r>
+        <w:rPr>
+          <w:lang w:val="en-MY"/>
+        </w:rPr>
+        <w:t xml:space="preserve"> practice is the repo folder within this repo folder):</w:t>
+      </w:r>
+    </w:p>
+    <w:p>
+      <w:pPr>
+        <w:ind w:left="360"/>
+        <w:rPr>
+          <w:lang w:val="en-MY"/>
+        </w:rPr>
+      </w:pPr>
+    </w:p>
+    <w:p>
+      <w:pPr>
+        <w:ind w:left="360"/>
+        <w:rPr>
+          <w:lang w:val="en-MY"/>
+        </w:rPr>
+      </w:pPr>
+      <w:r>
+        <w:rPr>
+          <w:lang w:val="en-MY"/>
+        </w:rPr>
+        <w:lastRenderedPageBreak/>
+        <w:t xml:space="preserve">Solution: </w:t>
+      </w:r>
+    </w:p>
+    <w:p>
+      <w:pPr>
+        <w:ind w:left="360"/>
+        <w:rPr>
+          <w:lang w:val="en-MY"/>
+        </w:rPr>
+      </w:pPr>
+      <w:hyperlink r:id="rId13" w:history="1">
+        <w:r>
+          <w:rPr>
+            <w:rStyle w:val="Hyperlink"/>
+            <w:lang w:val="en-MY"/>
+          </w:rPr>
+          <w:t>https://git-scm.com/book/en/v2/Git-Tools-Submodules</w:t>
+        </w:r>
+      </w:hyperlink>
+    </w:p>
+    <w:p>
+      <w:pPr>
+        <w:ind w:left="360"/>
+        <w:rPr>
+          <w:lang w:val="en-MY"/>
+        </w:rPr>
+      </w:pPr>
+      <w:r>
+        <w:rPr>
+          <w:lang w:val="en-MY"/>
+        </w:rPr>
+        <w:t xml:space="preserve">*For me, I couldn’t add folder </w:t>
+      </w:r>
+      <w:proofErr w:type="spellStart"/>
+      <w:r>
+        <w:rPr>
+          <w:lang w:val="en-MY"/>
+        </w:rPr>
+        <w:t>DbConnector</w:t>
+      </w:r>
+      <w:proofErr w:type="spellEnd"/>
+      <w:r>
+        <w:rPr>
+          <w:lang w:val="en-MY"/>
+        </w:rPr>
+        <w:t xml:space="preserve"> or any folder name for that matter. When I removed the </w:t>
+      </w:r>
+      <w:proofErr w:type="spellStart"/>
+      <w:r>
+        <w:rPr>
+          <w:lang w:val="en-MY"/>
+        </w:rPr>
+        <w:t>DbConnector</w:t>
+      </w:r>
+      <w:proofErr w:type="spellEnd"/>
+      <w:r>
+        <w:rPr>
+          <w:lang w:val="en-MY"/>
+        </w:rPr>
+        <w:t xml:space="preserve"> part, it didn’t show ‘fatal’ message</w:t>
+      </w:r>
+    </w:p>
+    <w:p>
+      <w:pPr>
+        <w:ind w:left="360"/>
+        <w:rPr>
+          <w:lang w:val="en-MY"/>
+        </w:rPr>
+      </w:pPr>
+    </w:p>
+    <w:p>
+      <w:pPr>
+        <w:ind w:left="360"/>
+        <w:rPr>
+          <w:lang w:val="en-MY"/>
+        </w:rPr>
+      </w:pPr>
+      <w:r>
+        <w:rPr>
+          <w:noProof/>
+        </w:rPr>
+        <w:drawing>
+          <wp:inline distT="0" distB="0" distL="0" distR="0" wp14:anchorId="5A7484E0" wp14:editId="0FBF1BD3">
+            <wp:extent cx="5731510" cy="6889750"/>
+            <wp:effectExtent l="0" t="0" r="2540" b="6350"/>
+            <wp:docPr id="7" name="Picture 7"/>
+            <wp:cNvGraphicFramePr>
+              <a:graphicFrameLocks xmlns:a="http://schemas.openxmlformats.org/drawingml/2006/main" noChangeAspect="1"/>
+            </wp:cNvGraphicFramePr>
+            <a:graphic xmlns:a="http://schemas.openxmlformats.org/drawingml/2006/main">
+              <a:graphicData uri="http://schemas.openxmlformats.org/drawingml/2006/picture">
+                <pic:pic xmlns:pic="http://schemas.openxmlformats.org/drawingml/2006/picture">
+                  <pic:nvPicPr>
+                    <pic:cNvPr id="1" name=""/>
+                    <pic:cNvPicPr/>
+                  </pic:nvPicPr>
+                  <pic:blipFill>
+                    <a:blip r:embed="rId14"/>
+                    <a:stretch>
+                      <a:fillRect/>
+                    </a:stretch>
+                  </pic:blipFill>
+                  <pic:spPr>
+                    <a:xfrm>
+                      <a:off x="0" y="0"/>
+                      <a:ext cx="5731510" cy="6889750"/>
+                    </a:xfrm>
+                    <a:prstGeom prst="rect">
+                      <a:avLst/>
+                    </a:prstGeom>
+                  </pic:spPr>
+                </pic:pic>
+              </a:graphicData>
+            </a:graphic>
+          </wp:inline>
+        </w:drawing>
+      </w:r>
+    </w:p>
+    <w:p>
+      <w:pPr>
+        <w:ind w:left="360"/>
+        <w:rPr>
+          <w:lang w:val="en-MY"/>
+        </w:rPr>
+      </w:pPr>
+    </w:p>
+    <w:p>
+      <w:pPr>
+        <w:rPr>
+          <w:lang w:val="en-MY"/>
+        </w:rPr>
+      </w:pPr>
+    </w:p>
+    <w:p>
+      <w:pPr>
+        <w:rPr>
+          <w:lang w:val="en-MY"/>
+        </w:rPr>
+      </w:pPr>
+      <w:r>
+        <w:rPr>
+          <w:lang w:val="en-MY"/>
+        </w:rPr>
+        <w:lastRenderedPageBreak/>
+        <w:t xml:space="preserve">How it looked like on my terminal: </w:t>
+      </w:r>
+    </w:p>
+    <w:p>
+      <w:pPr>
+        <w:rPr>
+          <w:lang w:val="en-MY"/>
+        </w:rPr>
+      </w:pPr>
+      <w:bookmarkStart w:id="0" w:name="_GoBack"/>
+      <w:bookmarkEnd w:id="0"/>
+      <w:r>
+        <w:rPr>
+          <w:noProof/>
+        </w:rPr>
+        <w:drawing>
+          <wp:anchor distT="0" distB="0" distL="114300" distR="114300" simplePos="0" relativeHeight="251661312" behindDoc="0" locked="0" layoutInCell="1" allowOverlap="1" wp14:anchorId="75E3F37F" wp14:editId="5DA3A91D">
+            <wp:simplePos x="0" y="0"/>
+            <wp:positionH relativeFrom="margin">
+              <wp:align>right</wp:align>
+            </wp:positionH>
+            <wp:positionV relativeFrom="paragraph">
+              <wp:posOffset>433070</wp:posOffset>
+            </wp:positionV>
+            <wp:extent cx="5728970" cy="5715000"/>
+            <wp:effectExtent l="0" t="0" r="5080" b="0"/>
+            <wp:wrapThrough wrapText="bothSides">
+              <wp:wrapPolygon edited="0">
+                <wp:start x="0" y="0"/>
+                <wp:lineTo x="0" y="21528"/>
+                <wp:lineTo x="21547" y="21528"/>
+                <wp:lineTo x="21547" y="0"/>
+                <wp:lineTo x="0" y="0"/>
+              </wp:wrapPolygon>
+            </wp:wrapThrough>
+            <wp:docPr id="8" name="Picture 8"/>
+            <wp:cNvGraphicFramePr>
+              <a:graphicFrameLocks xmlns:a="http://schemas.openxmlformats.org/drawingml/2006/main" noChangeAspect="1"/>
+            </wp:cNvGraphicFramePr>
+            <a:graphic xmlns:a="http://schemas.openxmlformats.org/drawingml/2006/main">
+              <a:graphicData uri="http://schemas.openxmlformats.org/drawingml/2006/picture">
+                <pic:pic xmlns:pic="http://schemas.openxmlformats.org/drawingml/2006/picture">
+                  <pic:nvPicPr>
+                    <pic:cNvPr id="1" name=""/>
+                    <pic:cNvPicPr/>
+                  </pic:nvPicPr>
+                  <pic:blipFill>
+                    <a:blip r:embed="rId15">
+                      <a:extLst>
+                        <a:ext uri="{28A0092B-C50C-407E-A947-70E740481C1C}">
+                          <a14:useLocalDpi xmlns:a14="http://schemas.microsoft.com/office/drawing/2010/main" val="0"/>
+                        </a:ext>
+                      </a:extLst>
+                    </a:blip>
+                    <a:stretch>
+                      <a:fillRect/>
+                    </a:stretch>
+                  </pic:blipFill>
+                  <pic:spPr>
+                    <a:xfrm>
+                      <a:off x="0" y="0"/>
+                      <a:ext cx="5728970" cy="5715000"/>
+                    </a:xfrm>
+                    <a:prstGeom prst="rect">
+                      <a:avLst/>
+                    </a:prstGeom>
+                  </pic:spPr>
+                </pic:pic>
+              </a:graphicData>
+            </a:graphic>
+            <wp14:sizeRelH relativeFrom="margin">
+              <wp14:pctWidth>0</wp14:pctWidth>
+            </wp14:sizeRelH>
+            <wp14:sizeRelV relativeFrom="margin">
+              <wp14:pctHeight>0</wp14:pctHeight>
+            </wp14:sizeRelV>
+          </wp:anchor>
+        </w:drawing>
+      </w:r>
+    </w:p>
     <w:sectPr>
       <w:pgSz w:w="11906" w:h="16838" w:code="9"/>
       <w:pgMar w:top="1440" w:right="1440" w:bottom="1440" w:left="1440" w:header="720" w:footer="720" w:gutter="0"/>
@@ -659,6 +1093,119 @@
     </w:lvl>
   </w:abstractNum>
   <w:abstractNum w:abstractNumId="1" w15:restartNumberingAfterBreak="0">
+    <w:nsid w:val="30A55731"/>
+    <w:multiLevelType w:val="hybridMultilevel"/>
+    <w:tmpl w:val="C978AFBC"/>
+    <w:lvl w:ilvl="0" w:tplc="91EEEB98">
+      <w:start w:val="3"/>
+      <w:numFmt w:val="bullet"/>
+      <w:lvlText w:val=""/>
+      <w:lvlJc w:val="left"/>
+      <w:pPr>
+        <w:ind w:left="720" w:hanging="360"/>
+      </w:pPr>
+      <w:rPr>
+        <w:rFonts w:ascii="Symbol" w:eastAsiaTheme="minorHAnsi" w:hAnsi="Symbol" w:cs="Times New Roman" w:hint="default"/>
+      </w:rPr>
+    </w:lvl>
+    <w:lvl w:ilvl="1" w:tplc="08090003" w:tentative="1">
+      <w:start w:val="1"/>
+      <w:numFmt w:val="bullet"/>
+      <w:lvlText w:val="o"/>
+      <w:lvlJc w:val="left"/>
+      <w:pPr>
+        <w:ind w:left="1440" w:hanging="360"/>
+      </w:pPr>
+      <w:rPr>
+        <w:rFonts w:ascii="Courier New" w:hAnsi="Courier New" w:cs="Courier New" w:hint="default"/>
+      </w:rPr>
+    </w:lvl>
+    <w:lvl w:ilvl="2" w:tplc="08090005" w:tentative="1">
+      <w:start w:val="1"/>
+      <w:numFmt w:val="bullet"/>
+      <w:lvlText w:val=""/>
+      <w:lvlJc w:val="left"/>
+      <w:pPr>
+        <w:ind w:left="2160" w:hanging="360"/>
+      </w:pPr>
+      <w:rPr>
+        <w:rFonts w:ascii="Wingdings" w:hAnsi="Wingdings" w:hint="default"/>
+      </w:rPr>
+    </w:lvl>
+    <w:lvl w:ilvl="3" w:tplc="08090001" w:tentative="1">
+      <w:start w:val="1"/>
+      <w:numFmt w:val="bullet"/>
+      <w:lvlText w:val=""/>
+      <w:lvlJc w:val="left"/>
+      <w:pPr>
+        <w:ind w:left="2880" w:hanging="360"/>
+      </w:pPr>
+      <w:rPr>
+        <w:rFonts w:ascii="Symbol" w:hAnsi="Symbol" w:hint="default"/>
+      </w:rPr>
+    </w:lvl>
+    <w:lvl w:ilvl="4" w:tplc="08090003" w:tentative="1">
+      <w:start w:val="1"/>
+      <w:numFmt w:val="bullet"/>
+      <w:lvlText w:val="o"/>
+      <w:lvlJc w:val="left"/>
+      <w:pPr>
+        <w:ind w:left="3600" w:hanging="360"/>
+      </w:pPr>
+      <w:rPr>
+        <w:rFonts w:ascii="Courier New" w:hAnsi="Courier New" w:cs="Courier New" w:hint="default"/>
+      </w:rPr>
+    </w:lvl>
+    <w:lvl w:ilvl="5" w:tplc="08090005" w:tentative="1">
+      <w:start w:val="1"/>
+      <w:numFmt w:val="bullet"/>
+      <w:lvlText w:val=""/>
+      <w:lvlJc w:val="left"/>
+      <w:pPr>
+        <w:ind w:left="4320" w:hanging="360"/>
+      </w:pPr>
+      <w:rPr>
+        <w:rFonts w:ascii="Wingdings" w:hAnsi="Wingdings" w:hint="default"/>
+      </w:rPr>
+    </w:lvl>
+    <w:lvl w:ilvl="6" w:tplc="08090001" w:tentative="1">
+      <w:start w:val="1"/>
+      <w:numFmt w:val="bullet"/>
+      <w:lvlText w:val=""/>
+      <w:lvlJc w:val="left"/>
+      <w:pPr>
+        <w:ind w:left="5040" w:hanging="360"/>
+      </w:pPr>
+      <w:rPr>
+        <w:rFonts w:ascii="Symbol" w:hAnsi="Symbol" w:hint="default"/>
+      </w:rPr>
+    </w:lvl>
+    <w:lvl w:ilvl="7" w:tplc="08090003" w:tentative="1">
+      <w:start w:val="1"/>
+      <w:numFmt w:val="bullet"/>
+      <w:lvlText w:val="o"/>
+      <w:lvlJc w:val="left"/>
+      <w:pPr>
+        <w:ind w:left="5760" w:hanging="360"/>
+      </w:pPr>
+      <w:rPr>
+        <w:rFonts w:ascii="Courier New" w:hAnsi="Courier New" w:cs="Courier New" w:hint="default"/>
+      </w:rPr>
+    </w:lvl>
+    <w:lvl w:ilvl="8" w:tplc="08090005" w:tentative="1">
+      <w:start w:val="1"/>
+      <w:numFmt w:val="bullet"/>
+      <w:lvlText w:val=""/>
+      <w:lvlJc w:val="left"/>
+      <w:pPr>
+        <w:ind w:left="6480" w:hanging="360"/>
+      </w:pPr>
+      <w:rPr>
+        <w:rFonts w:ascii="Wingdings" w:hAnsi="Wingdings" w:hint="default"/>
+      </w:rPr>
+    </w:lvl>
+  </w:abstractNum>
+  <w:abstractNum w:abstractNumId="2" w15:restartNumberingAfterBreak="0">
     <w:nsid w:val="445410D7"/>
     <w:multiLevelType w:val="hybridMultilevel"/>
     <w:tmpl w:val="4CD89190"/>
@@ -747,7 +1294,7 @@
       </w:pPr>
     </w:lvl>
   </w:abstractNum>
-  <w:abstractNum w:abstractNumId="2" w15:restartNumberingAfterBreak="0">
+  <w:abstractNum w:abstractNumId="3" w15:restartNumberingAfterBreak="0">
     <w:nsid w:val="717E46A1"/>
     <w:multiLevelType w:val="hybridMultilevel"/>
     <w:tmpl w:val="C6CAE3E4"/>
@@ -836,7 +1383,7 @@
       </w:pPr>
     </w:lvl>
   </w:abstractNum>
-  <w:abstractNum w:abstractNumId="3" w15:restartNumberingAfterBreak="0">
+  <w:abstractNum w:abstractNumId="4" w15:restartNumberingAfterBreak="0">
     <w:nsid w:val="7BEB3336"/>
     <w:multiLevelType w:val="hybridMultilevel"/>
     <w:tmpl w:val="A92EB324"/>
@@ -926,16 +1473,19 @@
     </w:lvl>
   </w:abstractNum>
   <w:num w:numId="1">
-    <w:abstractNumId w:val="1"/>
+    <w:abstractNumId w:val="2"/>
   </w:num>
   <w:num w:numId="2">
-    <w:abstractNumId w:val="2"/>
+    <w:abstractNumId w:val="3"/>
   </w:num>
   <w:num w:numId="3">
-    <w:abstractNumId w:val="3"/>
+    <w:abstractNumId w:val="4"/>
   </w:num>
   <w:num w:numId="4">
     <w:abstractNumId w:val="0"/>
+  </w:num>
+  <w:num w:numId="5">
+    <w:abstractNumId w:val="1"/>
   </w:num>
 </w:numbering>
 </file>

</xml_diff>

<commit_message>
4 problems+solutions in  Problems _Solutions on git_github.docx
</commit_message>
<xml_diff>
--- a/Problems _Solutions on git_github.docx
+++ b/Problems _Solutions on git_github.docx
@@ -59,11 +59,13 @@
           <w:numId w:val="4"/>
         </w:numPr>
         <w:rPr>
-          <w:lang w:val="en-MY"/>
-        </w:rPr>
-      </w:pPr>
-      <w:r>
-        <w:rPr>
+          <w:u w:val="single"/>
+          <w:lang w:val="en-MY"/>
+        </w:rPr>
+      </w:pPr>
+      <w:r>
+        <w:rPr>
+          <w:u w:val="single"/>
           <w:lang w:val="en-MY"/>
         </w:rPr>
         <w:t>Git doesn’t track the local branch with that on remote (among the possibilities might be because the remote is of a different name than local or it had been changed from the previous one)</w:t>
@@ -276,12 +278,14 @@
           <w:numId w:val="4"/>
         </w:numPr>
         <w:rPr>
+          <w:u w:val="single"/>
           <w:lang w:val="en-MY"/>
         </w:rPr>
       </w:pPr>
       <w:r>
         <w:rPr>
           <w:noProof/>
+          <w:u w:val="single"/>
         </w:rPr>
         <w:lastRenderedPageBreak/>
         <w:drawing>
@@ -350,16 +354,27 @@
       </w:r>
       <w:r>
         <w:rPr>
+          <w:u w:val="single"/>
           <w:lang w:val="en-MY"/>
         </w:rPr>
         <w:t>Git Push to</w:t>
       </w:r>
       <w:r>
         <w:rPr>
+          <w:u w:val="single"/>
           <w:lang w:val="en-MY"/>
         </w:rPr>
         <w:t xml:space="preserve"> non-master branch doesn’t work</w:t>
       </w:r>
+    </w:p>
+    <w:p>
+      <w:pPr>
+        <w:pStyle w:val="ListParagraph"/>
+        <w:rPr>
+          <w:u w:val="single"/>
+          <w:lang w:val="en-MY"/>
+        </w:rPr>
+      </w:pPr>
     </w:p>
     <w:p>
       <w:pPr>
@@ -584,7 +599,72 @@
           <w:u w:val="single"/>
           <w:lang w:val="en-MY"/>
         </w:rPr>
-        <w:t>Pushing a repo folder that has another folder being used as a repo for another project</w:t>
+        <w:t xml:space="preserve">Can’t </w:t>
+      </w:r>
+      <w:proofErr w:type="gramStart"/>
+      <w:r>
+        <w:rPr>
+          <w:u w:val="single"/>
+          <w:lang w:val="en-MY"/>
+        </w:rPr>
+        <w:t xml:space="preserve">push </w:t>
+      </w:r>
+      <w:r>
+        <w:rPr>
+          <w:u w:val="single"/>
+          <w:lang w:val="en-MY"/>
+        </w:rPr>
+        <w:t xml:space="preserve"> a</w:t>
+      </w:r>
+      <w:proofErr w:type="gramEnd"/>
+      <w:r>
+        <w:rPr>
+          <w:u w:val="single"/>
+          <w:lang w:val="en-MY"/>
+        </w:rPr>
+        <w:t xml:space="preserve"> repo folder that has another folder</w:t>
+      </w:r>
+      <w:r>
+        <w:rPr>
+          <w:u w:val="single"/>
+          <w:lang w:val="en-MY"/>
+        </w:rPr>
+        <w:t xml:space="preserve"> </w:t>
+      </w:r>
+      <w:r>
+        <w:rPr>
+          <w:u w:val="single"/>
+          <w:lang w:val="en-MY"/>
+        </w:rPr>
+        <w:t>being used as a repo</w:t>
+      </w:r>
+      <w:r>
+        <w:rPr>
+          <w:u w:val="single"/>
+          <w:lang w:val="en-MY"/>
+        </w:rPr>
+        <w:t xml:space="preserve"> </w:t>
+      </w:r>
+      <w:r>
+        <w:rPr>
+          <w:u w:val="single"/>
+          <w:lang w:val="en-MY"/>
+        </w:rPr>
+        <w:t>(embedded repository)</w:t>
+      </w:r>
+      <w:r>
+        <w:rPr>
+          <w:u w:val="single"/>
+          <w:lang w:val="en-MY"/>
+        </w:rPr>
+        <w:t xml:space="preserve"> </w:t>
+      </w:r>
+      <w:r>
+        <w:rPr>
+          <w:u w:val="single"/>
+          <w:lang w:val="en-MY"/>
+        </w:rPr>
+        <w:t xml:space="preserve"> for another project</w:t>
       </w:r>
     </w:p>
     <w:p>
@@ -766,7 +846,6 @@
         <w:rPr>
           <w:lang w:val="en-MY"/>
         </w:rPr>
-        <w:lastRenderedPageBreak/>
         <w:t xml:space="preserve">Solution: </w:t>
       </w:r>
     </w:p>
@@ -910,18 +989,8 @@
         <w:rPr>
           <w:lang w:val="en-MY"/>
         </w:rPr>
-        <w:lastRenderedPageBreak/>
         <w:t xml:space="preserve">How it looked like on my terminal: </w:t>
       </w:r>
-    </w:p>
-    <w:p>
-      <w:pPr>
-        <w:rPr>
-          <w:lang w:val="en-MY"/>
-        </w:rPr>
-      </w:pPr>
-      <w:bookmarkStart w:id="0" w:name="_GoBack"/>
-      <w:bookmarkEnd w:id="0"/>
       <w:r>
         <w:rPr>
           <w:noProof/>
@@ -990,6 +1059,424 @@
           </wp:anchor>
         </w:drawing>
       </w:r>
+    </w:p>
+    <w:p>
+      <w:pPr>
+        <w:rPr>
+          <w:lang w:val="en-MY"/>
+        </w:rPr>
+      </w:pPr>
+    </w:p>
+    <w:p>
+      <w:pPr>
+        <w:rPr>
+          <w:lang w:val="en-MY"/>
+        </w:rPr>
+      </w:pPr>
+    </w:p>
+    <w:p>
+      <w:pPr>
+        <w:rPr>
+          <w:lang w:val="en-MY"/>
+        </w:rPr>
+      </w:pPr>
+    </w:p>
+    <w:p>
+      <w:pPr>
+        <w:rPr>
+          <w:lang w:val="en-MY"/>
+        </w:rPr>
+      </w:pPr>
+    </w:p>
+    <w:p>
+      <w:pPr>
+        <w:rPr>
+          <w:lang w:val="en-MY"/>
+        </w:rPr>
+      </w:pPr>
+    </w:p>
+    <w:p>
+      <w:pPr>
+        <w:rPr>
+          <w:lang w:val="en-MY"/>
+        </w:rPr>
+      </w:pPr>
+    </w:p>
+    <w:p>
+      <w:pPr>
+        <w:rPr>
+          <w:lang w:val="en-MY"/>
+        </w:rPr>
+      </w:pPr>
+    </w:p>
+    <w:p>
+      <w:pPr>
+        <w:rPr>
+          <w:lang w:val="en-MY"/>
+        </w:rPr>
+      </w:pPr>
+    </w:p>
+    <w:p>
+      <w:pPr>
+        <w:rPr>
+          <w:lang w:val="en-MY"/>
+        </w:rPr>
+      </w:pPr>
+    </w:p>
+    <w:p>
+      <w:pPr>
+        <w:pStyle w:val="ListParagraph"/>
+        <w:numPr>
+          <w:ilvl w:val="0"/>
+          <w:numId w:val="4"/>
+        </w:numPr>
+        <w:rPr>
+          <w:u w:val="single"/>
+          <w:lang w:val="en-MY"/>
+        </w:rPr>
+      </w:pPr>
+      <w:r>
+        <w:rPr>
+          <w:u w:val="single"/>
+          <w:lang w:val="en-MY"/>
+        </w:rPr>
+        <w:t>Git bash(terminal) hangs and I’d have to reboot it</w:t>
+      </w:r>
+    </w:p>
+    <w:p>
+      <w:pPr>
+        <w:rPr>
+          <w:lang w:val="en-MY"/>
+        </w:rPr>
+      </w:pPr>
+      <w:r>
+        <w:rPr>
+          <w:lang w:val="en-MY"/>
+        </w:rPr>
+        <w:t>Might be due to the log being very long</w:t>
+      </w:r>
+      <w:r>
+        <w:rPr>
+          <w:lang w:val="en-MY"/>
+        </w:rPr>
+        <w:t xml:space="preserve"> </w:t>
+      </w:r>
+      <w:r>
+        <w:rPr>
+          <w:lang w:val="en-MY"/>
+        </w:rPr>
+        <w:t>(I didn’t screenshot the whole log-very long)</w:t>
+      </w:r>
+      <w:r>
+        <w:rPr>
+          <w:lang w:val="en-MY"/>
+        </w:rPr>
+        <w:t xml:space="preserve"> so the pager keeps on trying to fit the display or something like that (according to </w:t>
+      </w:r>
+      <w:proofErr w:type="spellStart"/>
+      <w:r>
+        <w:rPr>
+          <w:lang w:val="en-MY"/>
+        </w:rPr>
+        <w:t>stackoverflow</w:t>
+      </w:r>
+      <w:proofErr w:type="spellEnd"/>
+      <w:r>
+        <w:rPr>
+          <w:lang w:val="en-MY"/>
+        </w:rPr>
+        <w:t xml:space="preserve">). </w:t>
+      </w:r>
+    </w:p>
+    <w:p>
+      <w:pPr>
+        <w:rPr>
+          <w:u w:val="single"/>
+          <w:lang w:val="en-MY"/>
+        </w:rPr>
+      </w:pPr>
+      <w:r>
+        <w:rPr>
+          <w:noProof/>
+        </w:rPr>
+        <w:drawing>
+          <wp:anchor distT="0" distB="0" distL="114300" distR="114300" simplePos="0" relativeHeight="251662336" behindDoc="0" locked="0" layoutInCell="1" allowOverlap="1" wp14:anchorId="34AB7864" wp14:editId="1A5E901A">
+            <wp:simplePos x="0" y="0"/>
+            <wp:positionH relativeFrom="margin">
+              <wp:align>right</wp:align>
+            </wp:positionH>
+            <wp:positionV relativeFrom="paragraph">
+              <wp:posOffset>234315</wp:posOffset>
+            </wp:positionV>
+            <wp:extent cx="5736590" cy="1485900"/>
+            <wp:effectExtent l="0" t="0" r="0" b="0"/>
+            <wp:wrapThrough wrapText="bothSides">
+              <wp:wrapPolygon edited="0">
+                <wp:start x="0" y="0"/>
+                <wp:lineTo x="0" y="21323"/>
+                <wp:lineTo x="21519" y="21323"/>
+                <wp:lineTo x="21519" y="0"/>
+                <wp:lineTo x="0" y="0"/>
+              </wp:wrapPolygon>
+            </wp:wrapThrough>
+            <wp:docPr id="9" name="Picture 9"/>
+            <wp:cNvGraphicFramePr>
+              <a:graphicFrameLocks xmlns:a="http://schemas.openxmlformats.org/drawingml/2006/main" noChangeAspect="1"/>
+            </wp:cNvGraphicFramePr>
+            <a:graphic xmlns:a="http://schemas.openxmlformats.org/drawingml/2006/main">
+              <a:graphicData uri="http://schemas.openxmlformats.org/drawingml/2006/picture">
+                <pic:pic xmlns:pic="http://schemas.openxmlformats.org/drawingml/2006/picture">
+                  <pic:nvPicPr>
+                    <pic:cNvPr id="1" name=""/>
+                    <pic:cNvPicPr/>
+                  </pic:nvPicPr>
+                  <pic:blipFill>
+                    <a:blip r:embed="rId16">
+                      <a:extLst>
+                        <a:ext uri="{28A0092B-C50C-407E-A947-70E740481C1C}">
+                          <a14:useLocalDpi xmlns:a14="http://schemas.microsoft.com/office/drawing/2010/main" val="0"/>
+                        </a:ext>
+                      </a:extLst>
+                    </a:blip>
+                    <a:stretch>
+                      <a:fillRect/>
+                    </a:stretch>
+                  </pic:blipFill>
+                  <pic:spPr>
+                    <a:xfrm>
+                      <a:off x="0" y="0"/>
+                      <a:ext cx="5736590" cy="1485900"/>
+                    </a:xfrm>
+                    <a:prstGeom prst="rect">
+                      <a:avLst/>
+                    </a:prstGeom>
+                  </pic:spPr>
+                </pic:pic>
+              </a:graphicData>
+            </a:graphic>
+            <wp14:sizeRelH relativeFrom="margin">
+              <wp14:pctWidth>0</wp14:pctWidth>
+            </wp14:sizeRelH>
+            <wp14:sizeRelV relativeFrom="margin">
+              <wp14:pctHeight>0</wp14:pctHeight>
+            </wp14:sizeRelV>
+          </wp:anchor>
+        </w:drawing>
+      </w:r>
+    </w:p>
+    <w:p>
+      <w:pPr>
+        <w:rPr>
+          <w:lang w:val="en-MY"/>
+        </w:rPr>
+      </w:pPr>
+    </w:p>
+    <w:p>
+      <w:pPr>
+        <w:rPr>
+          <w:lang w:val="en-MY"/>
+        </w:rPr>
+      </w:pPr>
+      <w:proofErr w:type="gramStart"/>
+      <w:r>
+        <w:rPr>
+          <w:lang w:val="en-MY"/>
+        </w:rPr>
+        <w:t>Solution :</w:t>
+      </w:r>
+      <w:proofErr w:type="gramEnd"/>
+      <w:r>
+        <w:rPr>
+          <w:lang w:val="en-MY"/>
+        </w:rPr>
+        <w:t xml:space="preserve"> Found the solution on </w:t>
+      </w:r>
+      <w:proofErr w:type="spellStart"/>
+      <w:r>
+        <w:rPr>
+          <w:lang w:val="en-MY"/>
+        </w:rPr>
+        <w:t>Stackoverflow</w:t>
+      </w:r>
+      <w:proofErr w:type="spellEnd"/>
+      <w:r>
+        <w:rPr>
+          <w:lang w:val="en-MY"/>
+        </w:rPr>
+        <w:t xml:space="preserve"> but forgot to add it here</w:t>
+      </w:r>
+    </w:p>
+    <w:p>
+      <w:pPr>
+        <w:rPr>
+          <w:lang w:val="en-MY"/>
+        </w:rPr>
+      </w:pPr>
+      <w:r>
+        <w:rPr>
+          <w:lang w:val="en-MY"/>
+        </w:rPr>
+        <w:t xml:space="preserve">Use the command </w:t>
+      </w:r>
+    </w:p>
+    <w:p>
+      <w:pPr>
+        <w:rPr>
+          <w:lang w:val="en-MY"/>
+        </w:rPr>
+      </w:pPr>
+      <w:proofErr w:type="gramStart"/>
+      <w:r>
+        <w:rPr>
+          <w:lang w:val="en-MY"/>
+        </w:rPr>
+        <w:t>git  --</w:t>
+      </w:r>
+      <w:proofErr w:type="gramEnd"/>
+      <w:r>
+        <w:rPr>
+          <w:lang w:val="en-MY"/>
+        </w:rPr>
+        <w:t>no-pager log</w:t>
+      </w:r>
+    </w:p>
+    <w:p>
+      <w:pPr>
+        <w:rPr>
+          <w:lang w:val="en-MY"/>
+        </w:rPr>
+      </w:pPr>
+      <w:r>
+        <w:rPr>
+          <w:lang w:val="en-MY"/>
+        </w:rPr>
+        <w:t>What is looks like in my terminal:</w:t>
+      </w:r>
+    </w:p>
+    <w:p>
+      <w:pPr>
+        <w:rPr>
+          <w:lang w:val="en-MY"/>
+        </w:rPr>
+      </w:pPr>
+      <w:r>
+        <w:rPr>
+          <w:noProof/>
+        </w:rPr>
+        <w:drawing>
+          <wp:anchor distT="0" distB="0" distL="114300" distR="114300" simplePos="0" relativeHeight="251663360" behindDoc="0" locked="0" layoutInCell="1" allowOverlap="1" wp14:anchorId="35E04B37" wp14:editId="4EBBD692">
+            <wp:simplePos x="0" y="0"/>
+            <wp:positionH relativeFrom="margin">
+              <wp:align>right</wp:align>
+            </wp:positionH>
+            <wp:positionV relativeFrom="paragraph">
+              <wp:posOffset>484505</wp:posOffset>
+            </wp:positionV>
+            <wp:extent cx="5731510" cy="2168525"/>
+            <wp:effectExtent l="0" t="0" r="2540" b="3175"/>
+            <wp:wrapThrough wrapText="bothSides">
+              <wp:wrapPolygon edited="0">
+                <wp:start x="0" y="0"/>
+                <wp:lineTo x="0" y="21442"/>
+                <wp:lineTo x="21538" y="21442"/>
+                <wp:lineTo x="21538" y="0"/>
+                <wp:lineTo x="0" y="0"/>
+              </wp:wrapPolygon>
+            </wp:wrapThrough>
+            <wp:docPr id="10" name="Picture 10"/>
+            <wp:cNvGraphicFramePr>
+              <a:graphicFrameLocks xmlns:a="http://schemas.openxmlformats.org/drawingml/2006/main" noChangeAspect="1"/>
+            </wp:cNvGraphicFramePr>
+            <a:graphic xmlns:a="http://schemas.openxmlformats.org/drawingml/2006/main">
+              <a:graphicData uri="http://schemas.openxmlformats.org/drawingml/2006/picture">
+                <pic:pic xmlns:pic="http://schemas.openxmlformats.org/drawingml/2006/picture">
+                  <pic:nvPicPr>
+                    <pic:cNvPr id="1" name=""/>
+                    <pic:cNvPicPr/>
+                  </pic:nvPicPr>
+                  <pic:blipFill>
+                    <a:blip r:embed="rId17">
+                      <a:extLst>
+                        <a:ext uri="{28A0092B-C50C-407E-A947-70E740481C1C}">
+                          <a14:useLocalDpi xmlns:a14="http://schemas.microsoft.com/office/drawing/2010/main" val="0"/>
+                        </a:ext>
+                      </a:extLst>
+                    </a:blip>
+                    <a:stretch>
+                      <a:fillRect/>
+                    </a:stretch>
+                  </pic:blipFill>
+                  <pic:spPr>
+                    <a:xfrm>
+                      <a:off x="0" y="0"/>
+                      <a:ext cx="5731510" cy="2168525"/>
+                    </a:xfrm>
+                    <a:prstGeom prst="rect">
+                      <a:avLst/>
+                    </a:prstGeom>
+                  </pic:spPr>
+                </pic:pic>
+              </a:graphicData>
+            </a:graphic>
+            <wp14:sizeRelH relativeFrom="margin">
+              <wp14:pctWidth>0</wp14:pctWidth>
+            </wp14:sizeRelH>
+            <wp14:sizeRelV relativeFrom="margin">
+              <wp14:pctHeight>0</wp14:pctHeight>
+            </wp14:sizeRelV>
+          </wp:anchor>
+        </w:drawing>
+      </w:r>
+      <w:r>
+        <w:rPr>
+          <w:lang w:val="en-MY"/>
+        </w:rPr>
+        <w:t xml:space="preserve">*I didn’t take a screenshot of the whole list of commits but now, the terminal doesn’t hang. </w:t>
+      </w:r>
+      <w:proofErr w:type="spellStart"/>
+      <w:r>
+        <w:rPr>
+          <w:lang w:val="en-MY"/>
+        </w:rPr>
+        <w:t>Ie</w:t>
+      </w:r>
+      <w:proofErr w:type="spellEnd"/>
+      <w:r>
+        <w:rPr>
+          <w:lang w:val="en-MY"/>
+        </w:rPr>
+        <w:t>, problem solved)</w:t>
+      </w:r>
+    </w:p>
+    <w:p>
+      <w:pPr>
+        <w:rPr>
+          <w:lang w:val="en-MY"/>
+        </w:rPr>
+      </w:pPr>
+    </w:p>
+    <w:p>
+      <w:pPr>
+        <w:rPr>
+          <w:lang w:val="en-MY"/>
+        </w:rPr>
+      </w:pPr>
+      <w:bookmarkStart w:id="0" w:name="_GoBack"/>
+      <w:bookmarkEnd w:id="0"/>
+    </w:p>
+    <w:p>
+      <w:pPr>
+        <w:rPr>
+          <w:lang w:val="en-MY"/>
+        </w:rPr>
+      </w:pPr>
+    </w:p>
+    <w:p>
+      <w:pPr>
+        <w:rPr>
+          <w:lang w:val="en-MY"/>
+        </w:rPr>
+      </w:pPr>
     </w:p>
     <w:sectPr>
       <w:pgSz w:w="11906" w:h="16838" w:code="9"/>

</xml_diff>